<commit_message>
Adding conversion of OWM windspeed from 10m to 2m
</commit_message>
<xml_diff>
--- a/equationsForReadme.docx
+++ b/equationsForReadme.docx
@@ -1,17 +1,19 @@
 
 <file path=word/document.xml><?xml version="1.0" encoding="utf-8"?>
-<w:document xmlns:wpc="http://schemas.microsoft.com/office/word/2010/wordprocessingCanvas" xmlns:cx="http://schemas.microsoft.com/office/drawing/2014/chartex" xmlns:cx1="http://schemas.microsoft.com/office/drawing/2015/9/8/chartex" xmlns:cx2="http://schemas.microsoft.com/office/drawing/2015/10/21/chartex" xmlns:cx3="http://schemas.microsoft.com/office/drawing/2016/5/9/chartex" xmlns:cx4="http://schemas.microsoft.com/office/drawing/2016/5/10/chartex" xmlns:cx5="http://schemas.microsoft.com/office/drawing/2016/5/11/chartex" xmlns:cx6="http://schemas.microsoft.com/office/drawing/2016/5/12/chartex" xmlns:cx7="http://schemas.microsoft.com/office/drawing/2016/5/13/chartex" xmlns:cx8="http://schemas.microsoft.com/office/drawing/2016/5/14/chartex" xmlns:mc="http://schemas.openxmlformats.org/markup-compatibility/2006" xmlns:aink="http://schemas.microsoft.com/office/drawing/2016/ink" xmlns:am3d="http://schemas.microsoft.com/office/drawing/2017/model3d" xmlns:o="urn:schemas-microsoft-com:office:office" xmlns:r="http://schemas.openxmlformats.org/officeDocument/2006/relationships" xmlns:m="http://schemas.openxmlformats.org/officeDocument/2006/math" xmlns:v="urn:schemas-microsoft-com:vml" xmlns:wp14="http://schemas.microsoft.com/office/word/2010/wordprocessingDrawing" xmlns:wp="http://schemas.openxmlformats.org/drawingml/2006/wordprocessingDrawing" xmlns:w10="urn:schemas-microsoft-com:office:word" xmlns:w="http://schemas.openxmlformats.org/wordprocessingml/2006/main" xmlns:w14="http://schemas.microsoft.com/office/word/2010/wordml" xmlns:w15="http://schemas.microsoft.com/office/word/2012/wordml" xmlns:w16cex="http://schemas.microsoft.com/office/word/2018/wordml/cex" xmlns:w16cid="http://schemas.microsoft.com/office/word/2016/wordml/cid" xmlns:w16="http://schemas.microsoft.com/office/word/2018/wordml" xmlns:w16se="http://schemas.microsoft.com/office/word/2015/wordml/symex" xmlns:wpg="http://schemas.microsoft.com/office/word/2010/wordprocessingGroup" xmlns:wpi="http://schemas.microsoft.com/office/word/2010/wordprocessingInk" xmlns:wne="http://schemas.microsoft.com/office/word/2006/wordml" xmlns:wps="http://schemas.microsoft.com/office/word/2010/wordprocessingShape" mc:Ignorable="w14 w15 w16se w16cid w16 w16cex wp14">
+<w:document xmlns:wpc="http://schemas.microsoft.com/office/word/2010/wordprocessingCanvas" xmlns:cx="http://schemas.microsoft.com/office/drawing/2014/chartex" xmlns:cx1="http://schemas.microsoft.com/office/drawing/2015/9/8/chartex" xmlns:cx2="http://schemas.microsoft.com/office/drawing/2015/10/21/chartex" xmlns:cx3="http://schemas.microsoft.com/office/drawing/2016/5/9/chartex" xmlns:cx4="http://schemas.microsoft.com/office/drawing/2016/5/10/chartex" xmlns:cx5="http://schemas.microsoft.com/office/drawing/2016/5/11/chartex" xmlns:cx6="http://schemas.microsoft.com/office/drawing/2016/5/12/chartex" xmlns:cx7="http://schemas.microsoft.com/office/drawing/2016/5/13/chartex" xmlns:cx8="http://schemas.microsoft.com/office/drawing/2016/5/14/chartex" xmlns:mc="http://schemas.openxmlformats.org/markup-compatibility/2006" xmlns:aink="http://schemas.microsoft.com/office/drawing/2016/ink" xmlns:am3d="http://schemas.microsoft.com/office/drawing/2017/model3d" xmlns:o="urn:schemas-microsoft-com:office:office" xmlns:r="http://schemas.openxmlformats.org/officeDocument/2006/relationships" xmlns:m="http://schemas.openxmlformats.org/officeDocument/2006/math" xmlns:v="urn:schemas-microsoft-com:vml" xmlns:wp14="http://schemas.microsoft.com/office/word/2010/wordprocessingDrawing" xmlns:wp="http://schemas.openxmlformats.org/drawingml/2006/wordprocessingDrawing" xmlns:w10="urn:schemas-microsoft-com:office:word" xmlns:w="http://schemas.openxmlformats.org/wordprocessingml/2006/main" xmlns:w14="http://schemas.microsoft.com/office/word/2010/wordml" xmlns:w15="http://schemas.microsoft.com/office/word/2012/wordml" xmlns:w16cex="http://schemas.microsoft.com/office/word/2018/wordml/cex" xmlns:w16cid="http://schemas.microsoft.com/office/word/2016/wordml/cid" xmlns:w16="http://schemas.microsoft.com/office/word/2018/wordml" xmlns:w16sdtdh="http://schemas.microsoft.com/office/word/2020/wordml/sdtdatahash" xmlns:w16se="http://schemas.microsoft.com/office/word/2015/wordml/symex" xmlns:wpg="http://schemas.microsoft.com/office/word/2010/wordprocessingGroup" xmlns:wpi="http://schemas.microsoft.com/office/word/2010/wordprocessingInk" xmlns:wne="http://schemas.microsoft.com/office/word/2006/wordml" xmlns:wps="http://schemas.microsoft.com/office/word/2010/wordprocessingShape" mc:Ignorable="w14 w15 w16se w16cid w16 w16cex w16sdtdh wp14">
   <w:body>
     <w:p>
       <w:pPr>
         <w:rPr>
           <w:rFonts w:eastAsiaTheme="minorEastAsia"/>
+          <w:noProof/>
         </w:rPr>
       </w:pPr>
       <m:oMath>
         <m:r>
           <w:rPr>
             <w:rFonts w:ascii="Cambria Math" w:hAnsi="Cambria Math"/>
+            <w:noProof/>
           </w:rPr>
           <m:t>BSI (second)=</m:t>
         </m:r>
@@ -21,6 +23,7 @@
               <w:rPr>
                 <w:rFonts w:ascii="Cambria Math" w:hAnsi="Cambria Math"/>
                 <w:i/>
+                <w:noProof/>
               </w:rPr>
             </m:ctrlPr>
           </m:fPr>
@@ -31,6 +34,7 @@
                   <w:rPr>
                     <w:rFonts w:ascii="Cambria Math" w:hAnsi="Cambria Math"/>
                     <w:i/>
+                    <w:noProof/>
                   </w:rPr>
                 </m:ctrlPr>
               </m:sSubPr>
@@ -38,6 +42,7 @@
                 <m:r>
                   <w:rPr>
                     <w:rFonts w:ascii="Cambria Math" w:hAnsi="Cambria Math"/>
+                    <w:noProof/>
                   </w:rPr>
                   <m:t>ET</m:t>
                 </m:r>
@@ -46,6 +51,7 @@
                 <m:r>
                   <w:rPr>
                     <w:rFonts w:ascii="Cambria Math" w:hAnsi="Cambria Math"/>
+                    <w:noProof/>
                   </w:rPr>
                   <m:t>peak</m:t>
                 </m:r>
@@ -56,6 +62,7 @@
             <m:r>
               <w:rPr>
                 <w:rFonts w:ascii="Cambria Math" w:hAnsi="Cambria Math"/>
+                <w:noProof/>
               </w:rPr>
               <m:t>PR</m:t>
             </m:r>
@@ -64,6 +71,7 @@
         <m:r>
           <w:rPr>
             <w:rFonts w:ascii="Cambria Math" w:hAnsi="Cambria Math"/>
+            <w:noProof/>
           </w:rPr>
           <m:t xml:space="preserve"> *3600</m:t>
         </m:r>
@@ -71,18 +79,21 @@
       <w:r>
         <w:rPr>
           <w:rFonts w:eastAsiaTheme="minorEastAsia"/>
+          <w:noProof/>
         </w:rPr>
         <w:t>, w</w:t>
       </w:r>
       <w:r>
         <w:rPr>
           <w:rFonts w:eastAsiaTheme="minorEastAsia"/>
+          <w:noProof/>
         </w:rPr>
         <w:t>here</w:t>
       </w:r>
       <w:r>
         <w:rPr>
           <w:rFonts w:eastAsiaTheme="minorEastAsia"/>
+          <w:noProof/>
         </w:rPr>
         <w:t>:</w:t>
       </w:r>
@@ -91,6 +102,7 @@
       <w:pPr>
         <w:rPr>
           <w:rFonts w:eastAsiaTheme="minorEastAsia"/>
+          <w:noProof/>
         </w:rPr>
       </w:pPr>
       <m:oMath>
@@ -100,6 +112,7 @@
               <w:rPr>
                 <w:rFonts w:ascii="Cambria Math" w:eastAsiaTheme="minorEastAsia" w:hAnsi="Cambria Math"/>
                 <w:i/>
+                <w:noProof/>
               </w:rPr>
             </m:ctrlPr>
           </m:sSubPr>
@@ -107,6 +120,7 @@
             <m:r>
               <w:rPr>
                 <w:rFonts w:ascii="Cambria Math" w:eastAsiaTheme="minorEastAsia" w:hAnsi="Cambria Math"/>
+                <w:noProof/>
               </w:rPr>
               <m:t>ET</m:t>
             </m:r>
@@ -115,6 +129,7 @@
             <m:r>
               <w:rPr>
                 <w:rFonts w:ascii="Cambria Math" w:eastAsiaTheme="minorEastAsia" w:hAnsi="Cambria Math"/>
+                <w:noProof/>
               </w:rPr>
               <m:t>peak</m:t>
             </m:r>
@@ -123,6 +138,7 @@
         <m:r>
           <w:rPr>
             <w:rFonts w:ascii="Cambria Math" w:eastAsiaTheme="minorEastAsia" w:hAnsi="Cambria Math"/>
+            <w:noProof/>
           </w:rPr>
           <m:t>=</m:t>
         </m:r>
@@ -131,6 +147,7 @@
             <m:ctrlPr>
               <w:rPr>
                 <w:rFonts w:ascii="Cambria Math" w:eastAsiaTheme="minorEastAsia" w:hAnsi="Cambria Math"/>
+                <w:noProof/>
               </w:rPr>
             </m:ctrlPr>
           </m:funcPr>
@@ -141,6 +158,7 @@
               </m:rPr>
               <w:rPr>
                 <w:rFonts w:ascii="Cambria Math" w:eastAsiaTheme="minorEastAsia" w:hAnsi="Cambria Math"/>
+                <w:noProof/>
               </w:rPr>
               <m:t>max</m:t>
             </m:r>
@@ -148,6 +166,7 @@
               <w:rPr>
                 <w:rFonts w:ascii="Cambria Math" w:eastAsiaTheme="minorEastAsia" w:hAnsi="Cambria Math"/>
                 <w:i/>
+                <w:noProof/>
               </w:rPr>
             </m:ctrlPr>
           </m:fName>
@@ -158,6 +177,7 @@
                   <w:rPr>
                     <w:rFonts w:ascii="Cambria Math" w:eastAsiaTheme="minorEastAsia" w:hAnsi="Cambria Math"/>
                     <w:i/>
+                    <w:noProof/>
                   </w:rPr>
                 </m:ctrlPr>
               </m:dPr>
@@ -168,6 +188,7 @@
                       <w:rPr>
                         <w:rFonts w:ascii="Cambria Math" w:eastAsiaTheme="minorEastAsia" w:hAnsi="Cambria Math"/>
                         <w:i/>
+                        <w:noProof/>
                       </w:rPr>
                     </m:ctrlPr>
                   </m:sSubPr>
@@ -175,6 +196,7 @@
                     <m:r>
                       <w:rPr>
                         <w:rFonts w:ascii="Cambria Math" w:eastAsiaTheme="minorEastAsia" w:hAnsi="Cambria Math"/>
+                        <w:noProof/>
                       </w:rPr>
                       <m:t>ET</m:t>
                     </m:r>
@@ -183,6 +205,7 @@
                     <m:r>
                       <w:rPr>
                         <w:rFonts w:ascii="Cambria Math" w:eastAsiaTheme="minorEastAsia" w:hAnsi="Cambria Math"/>
+                        <w:noProof/>
                       </w:rPr>
                       <m:t>ref</m:t>
                     </m:r>
@@ -196,6 +219,7 @@
       <w:r>
         <w:rPr>
           <w:rFonts w:eastAsiaTheme="minorEastAsia"/>
+          <w:noProof/>
         </w:rPr>
         <w:t xml:space="preserve">, </w:t>
       </w:r>
@@ -204,6 +228,7 @@
       <w:pPr>
         <w:rPr>
           <w:rFonts w:eastAsiaTheme="minorEastAsia"/>
+          <w:noProof/>
         </w:rPr>
       </w:pPr>
       <m:oMath>
@@ -213,6 +238,7 @@
               <w:rPr>
                 <w:rFonts w:ascii="Cambria Math" w:eastAsiaTheme="minorEastAsia" w:hAnsi="Cambria Math"/>
                 <w:i/>
+                <w:noProof/>
               </w:rPr>
             </m:ctrlPr>
           </m:sSubPr>
@@ -220,6 +246,7 @@
             <m:r>
               <w:rPr>
                 <w:rFonts w:ascii="Cambria Math" w:eastAsiaTheme="minorEastAsia" w:hAnsi="Cambria Math"/>
+                <w:noProof/>
               </w:rPr>
               <m:t>ET</m:t>
             </m:r>
@@ -228,6 +255,7 @@
             <m:r>
               <w:rPr>
                 <w:rFonts w:ascii="Cambria Math" w:eastAsiaTheme="minorEastAsia" w:hAnsi="Cambria Math"/>
+                <w:noProof/>
               </w:rPr>
               <m:t>ref</m:t>
             </m:r>
@@ -236,6 +264,7 @@
         <m:r>
           <w:rPr>
             <w:rFonts w:ascii="Cambria Math" w:eastAsiaTheme="minorEastAsia" w:hAnsi="Cambria Math"/>
+            <w:noProof/>
           </w:rPr>
           <m:t>=list of 12 reference evapotranspiration values, one per month of the year</m:t>
         </m:r>
@@ -243,6 +272,7 @@
       <w:r>
         <w:rPr>
           <w:rFonts w:eastAsiaTheme="minorEastAsia"/>
+          <w:noProof/>
         </w:rPr>
         <w:t>,</w:t>
       </w:r>
@@ -251,12 +281,14 @@
       <w:pPr>
         <w:rPr>
           <w:rFonts w:eastAsiaTheme="minorEastAsia"/>
+          <w:noProof/>
         </w:rPr>
       </w:pPr>
       <m:oMath>
         <m:r>
           <w:rPr>
             <w:rFonts w:ascii="Cambria Math" w:eastAsiaTheme="minorEastAsia" w:hAnsi="Cambria Math"/>
+            <w:noProof/>
           </w:rPr>
           <m:t xml:space="preserve">PR=Precipitation Rate </m:t>
         </m:r>
@@ -266,6 +298,7 @@
               <w:rPr>
                 <w:rFonts w:ascii="Cambria Math" w:eastAsiaTheme="minorEastAsia" w:hAnsi="Cambria Math"/>
                 <w:i/>
+                <w:noProof/>
               </w:rPr>
             </m:ctrlPr>
           </m:dPr>
@@ -273,6 +306,7 @@
             <m:r>
               <w:rPr>
                 <w:rFonts w:ascii="Cambria Math" w:eastAsiaTheme="minorEastAsia" w:hAnsi="Cambria Math"/>
+                <w:noProof/>
               </w:rPr>
               <m:t>mm/hour</m:t>
             </m:r>
@@ -281,6 +315,7 @@
         <m:r>
           <w:rPr>
             <w:rFonts w:ascii="Cambria Math" w:eastAsiaTheme="minorEastAsia" w:hAnsi="Cambria Math"/>
+            <w:noProof/>
           </w:rPr>
           <m:t>=</m:t>
         </m:r>
@@ -290,6 +325,7 @@
               <w:rPr>
                 <w:rFonts w:ascii="Cambria Math" w:eastAsiaTheme="minorEastAsia" w:hAnsi="Cambria Math"/>
                 <w:i/>
+                <w:noProof/>
               </w:rPr>
             </m:ctrlPr>
           </m:fPr>
@@ -297,6 +333,7 @@
             <m:r>
               <w:rPr>
                 <w:rFonts w:ascii="Cambria Math" w:eastAsiaTheme="minorEastAsia" w:hAnsi="Cambria Math"/>
+                <w:noProof/>
               </w:rPr>
               <m:t>T</m:t>
             </m:r>
@@ -305,6 +342,7 @@
             <m:r>
               <w:rPr>
                 <w:rFonts w:ascii="Cambria Math" w:eastAsiaTheme="minorEastAsia" w:hAnsi="Cambria Math"/>
+                <w:noProof/>
               </w:rPr>
               <m:t>A</m:t>
             </m:r>
@@ -313,6 +351,7 @@
         <m:r>
           <w:rPr>
             <w:rFonts w:ascii="Cambria Math" w:eastAsiaTheme="minorEastAsia" w:hAnsi="Cambria Math"/>
+            <w:noProof/>
           </w:rPr>
           <m:t>*60</m:t>
         </m:r>
@@ -320,6 +359,7 @@
       <w:r>
         <w:rPr>
           <w:rFonts w:eastAsiaTheme="minorEastAsia"/>
+          <w:noProof/>
         </w:rPr>
         <w:t>,</w:t>
       </w:r>
@@ -328,12 +368,14 @@
       <w:pPr>
         <w:rPr>
           <w:rFonts w:eastAsiaTheme="minorEastAsia"/>
+          <w:noProof/>
         </w:rPr>
       </w:pPr>
       <m:oMath>
         <m:r>
           <w:rPr>
             <w:rFonts w:ascii="Cambria Math" w:eastAsiaTheme="minorEastAsia" w:hAnsi="Cambria Math"/>
+            <w:noProof/>
           </w:rPr>
           <m:t>T=Throughput per minute (liter/minute)= n*f</m:t>
         </m:r>
@@ -341,12 +383,14 @@
       <w:r>
         <w:rPr>
           <w:rFonts w:eastAsiaTheme="minorEastAsia"/>
+          <w:noProof/>
         </w:rPr>
         <w:t xml:space="preserve"> </w:t>
       </w:r>
       <w:r>
         <w:rPr>
           <w:rFonts w:eastAsiaTheme="minorEastAsia"/>
+          <w:noProof/>
         </w:rPr>
         <w:t>,</w:t>
       </w:r>
@@ -355,12 +399,14 @@
       <w:pPr>
         <w:rPr>
           <w:rFonts w:eastAsiaTheme="minorEastAsia"/>
+          <w:noProof/>
         </w:rPr>
       </w:pPr>
       <m:oMath>
         <m:r>
           <w:rPr>
             <w:rFonts w:ascii="Cambria Math" w:eastAsiaTheme="minorEastAsia" w:hAnsi="Cambria Math"/>
+            <w:noProof/>
           </w:rPr>
           <m:t>n=number of sprinklers</m:t>
         </m:r>
@@ -368,6 +414,7 @@
       <w:r>
         <w:rPr>
           <w:rFonts w:eastAsiaTheme="minorEastAsia"/>
+          <w:noProof/>
         </w:rPr>
         <w:t>,</w:t>
       </w:r>
@@ -376,12 +423,14 @@
       <w:pPr>
         <w:rPr>
           <w:rFonts w:eastAsiaTheme="minorEastAsia"/>
+          <w:noProof/>
         </w:rPr>
       </w:pPr>
       <m:oMath>
         <m:r>
           <w:rPr>
             <w:rFonts w:ascii="Cambria Math" w:eastAsiaTheme="minorEastAsia" w:hAnsi="Cambria Math"/>
+            <w:noProof/>
           </w:rPr>
           <m:t>f=flow per sprinkler per minute (liter/minute)</m:t>
         </m:r>
@@ -389,6 +438,7 @@
       <w:r>
         <w:rPr>
           <w:rFonts w:eastAsiaTheme="minorEastAsia"/>
+          <w:noProof/>
         </w:rPr>
         <w:t>,</w:t>
       </w:r>
@@ -397,6 +447,7 @@
       <w:pPr>
         <w:rPr>
           <w:rFonts w:eastAsiaTheme="minorEastAsia"/>
+          <w:noProof/>
         </w:rPr>
       </w:pPr>
       <m:oMathPara>
@@ -407,6 +458,7 @@
           <m:r>
             <w:rPr>
               <w:rFonts w:ascii="Cambria Math" w:eastAsiaTheme="minorEastAsia" w:hAnsi="Cambria Math"/>
+              <w:noProof/>
             </w:rPr>
             <m:t>A=Area (</m:t>
           </m:r>
@@ -416,6 +468,7 @@
                 <w:rPr>
                   <w:rFonts w:ascii="Cambria Math" w:eastAsiaTheme="minorEastAsia" w:hAnsi="Cambria Math"/>
                   <w:i/>
+                  <w:noProof/>
                 </w:rPr>
               </m:ctrlPr>
             </m:sSupPr>
@@ -423,6 +476,7 @@
               <m:r>
                 <w:rPr>
                   <w:rFonts w:ascii="Cambria Math" w:eastAsiaTheme="minorEastAsia" w:hAnsi="Cambria Math"/>
+                  <w:noProof/>
                 </w:rPr>
                 <m:t>m</m:t>
               </m:r>
@@ -431,6 +485,7 @@
               <m:r>
                 <w:rPr>
                   <w:rFonts w:ascii="Cambria Math" w:eastAsiaTheme="minorEastAsia" w:hAnsi="Cambria Math"/>
+                  <w:noProof/>
                 </w:rPr>
                 <m:t>2</m:t>
               </m:r>
@@ -439,6 +494,7 @@
           <m:r>
             <w:rPr>
               <w:rFonts w:ascii="Cambria Math" w:eastAsiaTheme="minorEastAsia" w:hAnsi="Cambria Math"/>
+              <w:noProof/>
             </w:rPr>
             <m:t>)</m:t>
           </m:r>
@@ -452,6 +508,7 @@
         </w:pBdr>
         <w:rPr>
           <w:rFonts w:eastAsiaTheme="minorEastAsia"/>
+          <w:noProof/>
         </w:rPr>
       </w:pPr>
     </w:p>
@@ -459,12 +516,14 @@
       <w:pPr>
         <w:rPr>
           <w:rFonts w:eastAsiaTheme="minorEastAsia"/>
+          <w:noProof/>
         </w:rPr>
       </w:pPr>
       <m:oMath>
         <m:r>
           <w:rPr>
             <w:rFonts w:ascii="Cambria Math" w:eastAsiaTheme="minorEastAsia" w:hAnsi="Cambria Math"/>
+            <w:noProof/>
           </w:rPr>
           <m:t xml:space="preserve">ART </m:t>
         </m:r>
@@ -474,6 +533,7 @@
               <w:rPr>
                 <w:rFonts w:ascii="Cambria Math" w:eastAsiaTheme="minorEastAsia" w:hAnsi="Cambria Math"/>
                 <w:i/>
+                <w:noProof/>
               </w:rPr>
             </m:ctrlPr>
           </m:dPr>
@@ -481,6 +541,7 @@
             <m:r>
               <w:rPr>
                 <w:rFonts w:ascii="Cambria Math" w:eastAsiaTheme="minorEastAsia" w:hAnsi="Cambria Math"/>
+                <w:noProof/>
               </w:rPr>
               <m:t>second</m:t>
             </m:r>
@@ -489,6 +550,7 @@
         <m:r>
           <w:rPr>
             <w:rFonts w:ascii="Cambria Math" w:eastAsiaTheme="minorEastAsia" w:hAnsi="Cambria Math"/>
+            <w:noProof/>
           </w:rPr>
           <m:t>=W*BSI,</m:t>
         </m:r>
@@ -496,6 +558,7 @@
       <w:r>
         <w:rPr>
           <w:rFonts w:eastAsiaTheme="minorEastAsia"/>
+          <w:noProof/>
         </w:rPr>
         <w:t xml:space="preserve"> where:</w:t>
       </w:r>
@@ -504,6 +567,7 @@
       <w:pPr>
         <w:rPr>
           <w:rFonts w:eastAsiaTheme="minorEastAsia"/>
+          <w:noProof/>
         </w:rPr>
       </w:pPr>
       <m:oMathPara>
@@ -514,6 +578,7 @@
           <m:r>
             <w:rPr>
               <w:rFonts w:ascii="Cambria Math" w:eastAsiaTheme="minorEastAsia" w:hAnsi="Cambria Math"/>
+              <w:noProof/>
             </w:rPr>
             <m:t xml:space="preserve">BSI=Base Schedule Index </m:t>
           </m:r>
@@ -523,6 +588,7 @@
                 <w:rPr>
                   <w:rFonts w:ascii="Cambria Math" w:eastAsiaTheme="minorEastAsia" w:hAnsi="Cambria Math"/>
                   <w:i/>
+                  <w:noProof/>
                 </w:rPr>
               </m:ctrlPr>
             </m:dPr>
@@ -530,6 +596,7 @@
               <m:r>
                 <w:rPr>
                   <w:rFonts w:ascii="Cambria Math" w:eastAsiaTheme="minorEastAsia" w:hAnsi="Cambria Math"/>
+                  <w:noProof/>
                 </w:rPr>
                 <m:t>seconds</m:t>
               </m:r>
@@ -538,6 +605,7 @@
           <m:r>
             <w:rPr>
               <w:rFonts w:ascii="Cambria Math" w:eastAsiaTheme="minorEastAsia" w:hAnsi="Cambria Math"/>
+              <w:noProof/>
             </w:rPr>
             <m:t>-see definition above</m:t>
           </m:r>
@@ -548,12 +616,14 @@
       <w:pPr>
         <w:rPr>
           <w:rFonts w:eastAsiaTheme="minorEastAsia"/>
+          <w:noProof/>
         </w:rPr>
       </w:pPr>
       <m:oMath>
         <m:r>
           <w:rPr>
             <w:rFonts w:ascii="Cambria Math" w:eastAsiaTheme="minorEastAsia" w:hAnsi="Cambria Math"/>
+            <w:noProof/>
           </w:rPr>
           <m:t xml:space="preserve">W=water budget </m:t>
         </m:r>
@@ -563,6 +633,7 @@
               <w:rPr>
                 <w:rFonts w:ascii="Cambria Math" w:eastAsiaTheme="minorEastAsia" w:hAnsi="Cambria Math"/>
                 <w:i/>
+                <w:noProof/>
               </w:rPr>
             </m:ctrlPr>
           </m:dPr>
@@ -570,6 +641,7 @@
             <m:r>
               <w:rPr>
                 <w:rFonts w:ascii="Cambria Math" w:eastAsiaTheme="minorEastAsia" w:hAnsi="Cambria Math"/>
+                <w:noProof/>
               </w:rPr>
               <m:t>%</m:t>
             </m:r>
@@ -578,6 +650,7 @@
         <m:r>
           <w:rPr>
             <w:rFonts w:ascii="Cambria Math" w:eastAsiaTheme="minorEastAsia" w:hAnsi="Cambria Math"/>
+            <w:noProof/>
           </w:rPr>
           <m:t>=</m:t>
         </m:r>
@@ -587,6 +660,7 @@
               <w:rPr>
                 <w:rFonts w:ascii="Cambria Math" w:eastAsiaTheme="minorEastAsia" w:hAnsi="Cambria Math"/>
                 <w:i/>
+                <w:noProof/>
               </w:rPr>
             </m:ctrlPr>
           </m:fPr>
@@ -594,6 +668,7 @@
             <m:r>
               <w:rPr>
                 <w:rFonts w:ascii="Cambria Math" w:eastAsiaTheme="minorEastAsia" w:hAnsi="Cambria Math"/>
+                <w:noProof/>
               </w:rPr>
               <m:t>|B|</m:t>
             </m:r>
@@ -605,6 +680,7 @@
                   <w:rPr>
                     <w:rFonts w:ascii="Cambria Math" w:eastAsiaTheme="minorEastAsia" w:hAnsi="Cambria Math"/>
                     <w:i/>
+                    <w:noProof/>
                   </w:rPr>
                 </m:ctrlPr>
               </m:sSubPr>
@@ -612,6 +688,7 @@
                 <m:r>
                   <w:rPr>
                     <w:rFonts w:ascii="Cambria Math" w:eastAsiaTheme="minorEastAsia" w:hAnsi="Cambria Math"/>
+                    <w:noProof/>
                   </w:rPr>
                   <m:t>ET</m:t>
                 </m:r>
@@ -620,6 +697,7 @@
                 <m:r>
                   <w:rPr>
                     <w:rFonts w:ascii="Cambria Math" w:eastAsiaTheme="minorEastAsia" w:hAnsi="Cambria Math"/>
+                    <w:noProof/>
                   </w:rPr>
                   <m:t>peak</m:t>
                 </m:r>
@@ -630,19 +708,15 @@
         <m:r>
           <w:rPr>
             <w:rFonts w:ascii="Cambria Math" w:eastAsiaTheme="minorEastAsia" w:hAnsi="Cambria Math"/>
+            <w:noProof/>
           </w:rPr>
-          <m:t xml:space="preserve"> for B&lt;0, if B≥0 then W=</m:t>
-        </m:r>
-        <m:r>
-          <w:rPr>
-            <w:rFonts w:ascii="Cambria Math" w:eastAsiaTheme="minorEastAsia" w:hAnsi="Cambria Math"/>
-          </w:rPr>
-          <m:t>0</m:t>
+          <m:t xml:space="preserve"> for B&lt;0, if B≥0 then W=0</m:t>
         </m:r>
       </m:oMath>
       <w:r>
         <w:rPr>
           <w:rFonts w:eastAsiaTheme="minorEastAsia"/>
+          <w:noProof/>
         </w:rPr>
         <w:t>,</w:t>
       </w:r>
@@ -651,6 +725,7 @@
       <w:pPr>
         <w:rPr>
           <w:rFonts w:eastAsiaTheme="minorEastAsia"/>
+          <w:noProof/>
         </w:rPr>
       </w:pPr>
       <m:oMathPara>
@@ -661,6 +736,7 @@
           <m:r>
             <w:rPr>
               <w:rFonts w:ascii="Cambria Math" w:eastAsiaTheme="minorEastAsia" w:hAnsi="Cambria Math"/>
+              <w:noProof/>
             </w:rPr>
             <m:t xml:space="preserve">B=bucket </m:t>
           </m:r>
@@ -670,6 +746,7 @@
                 <w:rPr>
                   <w:rFonts w:ascii="Cambria Math" w:eastAsiaTheme="minorEastAsia" w:hAnsi="Cambria Math"/>
                   <w:i/>
+                  <w:noProof/>
                 </w:rPr>
               </m:ctrlPr>
             </m:dPr>
@@ -677,6 +754,7 @@
               <m:r>
                 <w:rPr>
                   <w:rFonts w:ascii="Cambria Math" w:eastAsiaTheme="minorEastAsia" w:hAnsi="Cambria Math"/>
+                  <w:noProof/>
                 </w:rPr>
                 <m:t>mm</m:t>
               </m:r>
@@ -685,6 +763,7 @@
           <m:r>
             <w:rPr>
               <w:rFonts w:ascii="Cambria Math" w:eastAsiaTheme="minorEastAsia" w:hAnsi="Cambria Math"/>
+              <w:noProof/>
             </w:rPr>
             <m:t xml:space="preserve">=P-ET, </m:t>
           </m:r>
@@ -705,6 +784,7 @@
           <m:r>
             <w:rPr>
               <w:rFonts w:ascii="Cambria Math" w:eastAsiaTheme="minorEastAsia" w:hAnsi="Cambria Math"/>
+              <w:noProof/>
             </w:rPr>
             <m:t xml:space="preserve">P=Precipitation </m:t>
           </m:r>
@@ -714,6 +794,7 @@
                 <w:rPr>
                   <w:rFonts w:ascii="Cambria Math" w:eastAsiaTheme="minorEastAsia" w:hAnsi="Cambria Math"/>
                   <w:i/>
+                  <w:noProof/>
                 </w:rPr>
               </m:ctrlPr>
             </m:dPr>
@@ -721,6 +802,7 @@
               <m:r>
                 <w:rPr>
                   <w:rFonts w:ascii="Cambria Math" w:eastAsiaTheme="minorEastAsia" w:hAnsi="Cambria Math"/>
+                  <w:noProof/>
                 </w:rPr>
                 <m:t>mm</m:t>
               </m:r>
@@ -729,6 +811,7 @@
           <m:r>
             <w:rPr>
               <w:rFonts w:ascii="Cambria Math" w:eastAsiaTheme="minorEastAsia" w:hAnsi="Cambria Math"/>
+              <w:noProof/>
             </w:rPr>
             <m:t>=</m:t>
           </m:r>
@@ -738,6 +821,7 @@
                 <w:rPr>
                   <w:rFonts w:ascii="Cambria Math" w:eastAsiaTheme="minorEastAsia" w:hAnsi="Cambria Math"/>
                   <w:i/>
+                  <w:noProof/>
                 </w:rPr>
               </m:ctrlPr>
             </m:sSubPr>
@@ -745,6 +829,7 @@
               <m:r>
                 <w:rPr>
                   <w:rFonts w:ascii="Cambria Math" w:eastAsiaTheme="minorEastAsia" w:hAnsi="Cambria Math"/>
+                  <w:noProof/>
                 </w:rPr>
                 <m:t>P</m:t>
               </m:r>
@@ -753,6 +838,7 @@
               <m:r>
                 <w:rPr>
                   <w:rFonts w:ascii="Cambria Math" w:eastAsiaTheme="minorEastAsia" w:hAnsi="Cambria Math"/>
+                  <w:noProof/>
                 </w:rPr>
                 <m:t>rain</m:t>
               </m:r>
@@ -761,6 +847,7 @@
           <m:r>
             <w:rPr>
               <w:rFonts w:ascii="Cambria Math" w:eastAsiaTheme="minorEastAsia" w:hAnsi="Cambria Math"/>
+              <w:noProof/>
             </w:rPr>
             <m:t>+</m:t>
           </m:r>
@@ -770,6 +857,7 @@
                 <w:rPr>
                   <w:rFonts w:ascii="Cambria Math" w:eastAsiaTheme="minorEastAsia" w:hAnsi="Cambria Math"/>
                   <w:i/>
+                  <w:noProof/>
                 </w:rPr>
               </m:ctrlPr>
             </m:sSubPr>
@@ -777,6 +865,7 @@
               <m:r>
                 <w:rPr>
                   <w:rFonts w:ascii="Cambria Math" w:eastAsiaTheme="minorEastAsia" w:hAnsi="Cambria Math"/>
+                  <w:noProof/>
                 </w:rPr>
                 <m:t>P</m:t>
               </m:r>
@@ -785,6 +874,7 @@
               <m:r>
                 <w:rPr>
                   <w:rFonts w:ascii="Cambria Math" w:eastAsiaTheme="minorEastAsia" w:hAnsi="Cambria Math"/>
+                  <w:noProof/>
                 </w:rPr>
                 <m:t>snow</m:t>
               </m:r>
@@ -793,6 +883,7 @@
           <m:r>
             <w:rPr>
               <w:rFonts w:ascii="Cambria Math" w:eastAsiaTheme="minorEastAsia" w:hAnsi="Cambria Math"/>
+              <w:noProof/>
             </w:rPr>
             <m:t>,</m:t>
           </m:r>
@@ -803,6 +894,7 @@
       <w:pPr>
         <w:rPr>
           <w:rFonts w:eastAsiaTheme="minorEastAsia"/>
+          <w:noProof/>
         </w:rPr>
       </w:pPr>
       <m:oMathPara>
@@ -813,6 +905,7 @@
           <m:r>
             <w:rPr>
               <w:rFonts w:ascii="Cambria Math" w:eastAsiaTheme="minorEastAsia" w:hAnsi="Cambria Math"/>
+              <w:noProof/>
             </w:rPr>
             <m:t xml:space="preserve">ET=Evapotranspiration </m:t>
           </m:r>
@@ -822,6 +915,7 @@
                 <w:rPr>
                   <w:rFonts w:ascii="Cambria Math" w:eastAsiaTheme="minorEastAsia" w:hAnsi="Cambria Math"/>
                   <w:i/>
+                  <w:noProof/>
                 </w:rPr>
               </m:ctrlPr>
             </m:dPr>
@@ -829,6 +923,7 @@
               <m:r>
                 <w:rPr>
                   <w:rFonts w:ascii="Cambria Math" w:eastAsiaTheme="minorEastAsia" w:hAnsi="Cambria Math"/>
+                  <w:noProof/>
                 </w:rPr>
                 <m:t>mm</m:t>
               </m:r>
@@ -837,6 +932,7 @@
           <m:r>
             <w:rPr>
               <w:rFonts w:ascii="Cambria Math" w:eastAsiaTheme="minorEastAsia" w:hAnsi="Cambria Math"/>
+              <w:noProof/>
             </w:rPr>
             <m:t>,</m:t>
           </m:r>
@@ -847,6 +943,7 @@
       <w:pPr>
         <w:rPr>
           <w:rFonts w:eastAsiaTheme="minorEastAsia"/>
+          <w:noProof/>
         </w:rPr>
       </w:pPr>
       <m:oMath>
@@ -856,6 +953,7 @@
               <w:rPr>
                 <w:rFonts w:ascii="Cambria Math" w:eastAsiaTheme="minorEastAsia" w:hAnsi="Cambria Math"/>
                 <w:i/>
+                <w:noProof/>
               </w:rPr>
             </m:ctrlPr>
           </m:sSubPr>
@@ -863,6 +961,7 @@
             <m:r>
               <w:rPr>
                 <w:rFonts w:ascii="Cambria Math" w:eastAsiaTheme="minorEastAsia" w:hAnsi="Cambria Math"/>
+                <w:noProof/>
               </w:rPr>
               <m:t>ET</m:t>
             </m:r>
@@ -871,6 +970,7 @@
             <m:r>
               <w:rPr>
                 <w:rFonts w:ascii="Cambria Math" w:eastAsiaTheme="minorEastAsia" w:hAnsi="Cambria Math"/>
+                <w:noProof/>
               </w:rPr>
               <m:t>peak</m:t>
             </m:r>
@@ -879,6 +979,7 @@
         <m:r>
           <w:rPr>
             <w:rFonts w:ascii="Cambria Math" w:eastAsiaTheme="minorEastAsia" w:hAnsi="Cambria Math"/>
+            <w:noProof/>
           </w:rPr>
           <m:t>=</m:t>
         </m:r>
@@ -888,6 +989,7 @@
               <w:rPr>
                 <w:rFonts w:ascii="Cambria Math" w:eastAsiaTheme="minorEastAsia" w:hAnsi="Cambria Math"/>
                 <w:i/>
+                <w:noProof/>
               </w:rPr>
             </m:ctrlPr>
           </m:funcPr>
@@ -898,6 +1000,7 @@
               </m:rPr>
               <w:rPr>
                 <w:rFonts w:ascii="Cambria Math" w:eastAsiaTheme="minorEastAsia" w:hAnsi="Cambria Math"/>
+                <w:noProof/>
               </w:rPr>
               <m:t>max</m:t>
             </m:r>
@@ -909,6 +1012,7 @@
                   <w:rPr>
                     <w:rFonts w:ascii="Cambria Math" w:eastAsiaTheme="minorEastAsia" w:hAnsi="Cambria Math"/>
                     <w:i/>
+                    <w:noProof/>
                   </w:rPr>
                 </m:ctrlPr>
               </m:sSubPr>
@@ -916,6 +1020,7 @@
                 <m:r>
                   <w:rPr>
                     <w:rFonts w:ascii="Cambria Math" w:eastAsiaTheme="minorEastAsia" w:hAnsi="Cambria Math"/>
+                    <w:noProof/>
                   </w:rPr>
                   <m:t>ET</m:t>
                 </m:r>
@@ -924,6 +1029,7 @@
                 <m:r>
                   <w:rPr>
                     <w:rFonts w:ascii="Cambria Math" w:eastAsiaTheme="minorEastAsia" w:hAnsi="Cambria Math"/>
+                    <w:noProof/>
                   </w:rPr>
                   <m:t>ref</m:t>
                 </m:r>
@@ -935,6 +1041,7 @@
       <w:r>
         <w:rPr>
           <w:rFonts w:eastAsiaTheme="minorEastAsia"/>
+          <w:noProof/>
         </w:rPr>
         <w:t>,</w:t>
       </w:r>
@@ -943,6 +1050,7 @@
       <w:pPr>
         <w:rPr>
           <w:rFonts w:eastAsiaTheme="minorEastAsia"/>
+          <w:noProof/>
         </w:rPr>
       </w:pPr>
       <m:oMathPara>
@@ -956,6 +1064,7 @@
                 <w:rPr>
                   <w:rFonts w:ascii="Cambria Math" w:eastAsiaTheme="minorEastAsia" w:hAnsi="Cambria Math"/>
                   <w:i/>
+                  <w:noProof/>
                 </w:rPr>
               </m:ctrlPr>
             </m:sSubPr>
@@ -963,6 +1072,7 @@
               <m:r>
                 <w:rPr>
                   <w:rFonts w:ascii="Cambria Math" w:eastAsiaTheme="minorEastAsia" w:hAnsi="Cambria Math"/>
+                  <w:noProof/>
                 </w:rPr>
                 <m:t>ET</m:t>
               </m:r>
@@ -971,6 +1081,7 @@
               <m:r>
                 <w:rPr>
                   <w:rFonts w:ascii="Cambria Math" w:eastAsiaTheme="minorEastAsia" w:hAnsi="Cambria Math"/>
+                  <w:noProof/>
                 </w:rPr>
                 <m:t>ref</m:t>
               </m:r>
@@ -979,13 +1090,387 @@
           <m:r>
             <w:rPr>
               <w:rFonts w:ascii="Cambria Math" w:eastAsiaTheme="minorEastAsia" w:hAnsi="Cambria Math"/>
+              <w:noProof/>
             </w:rPr>
             <m:t>=list of 12 reference evapotranspiration values, one per month of the year</m:t>
           </m:r>
         </m:oMath>
       </m:oMathPara>
     </w:p>
-    <w:p/>
+    <w:p>
+      <w:pPr>
+        <w:rPr>
+          <w:noProof/>
+        </w:rPr>
+      </w:pPr>
+    </w:p>
+    <w:p>
+      <w:pPr>
+        <w:pBdr>
+          <w:bottom w:val="single" w:sz="6" w:space="1" w:color="auto"/>
+        </w:pBdr>
+        <w:rPr>
+          <w:noProof/>
+        </w:rPr>
+      </w:pPr>
+    </w:p>
+    <w:p>
+      <w:pPr>
+        <w:rPr>
+          <w:rFonts w:eastAsiaTheme="minorEastAsia"/>
+          <w:noProof/>
+        </w:rPr>
+      </w:pPr>
+      <m:oMath>
+        <m:sSub>
+          <m:sSubPr>
+            <m:ctrlPr>
+              <w:rPr>
+                <w:rFonts w:ascii="Cambria Math" w:hAnsi="Cambria Math"/>
+                <w:i/>
+                <w:noProof/>
+              </w:rPr>
+            </m:ctrlPr>
+          </m:sSubPr>
+          <m:e>
+            <m:r>
+              <w:rPr>
+                <w:rFonts w:ascii="Cambria Math" w:hAnsi="Cambria Math"/>
+                <w:noProof/>
+              </w:rPr>
+              <m:t>WS</m:t>
+            </m:r>
+          </m:e>
+          <m:sub>
+            <m:r>
+              <w:rPr>
+                <w:rFonts w:ascii="Cambria Math" w:hAnsi="Cambria Math"/>
+                <w:noProof/>
+              </w:rPr>
+              <m:t>2m</m:t>
+            </m:r>
+          </m:sub>
+        </m:sSub>
+        <m:r>
+          <w:rPr>
+            <w:rFonts w:ascii="Cambria Math" w:hAnsi="Cambria Math"/>
+            <w:noProof/>
+          </w:rPr>
+          <m:t xml:space="preserve">= </m:t>
+        </m:r>
+        <m:sSub>
+          <m:sSubPr>
+            <m:ctrlPr>
+              <w:rPr>
+                <w:rFonts w:ascii="Cambria Math" w:hAnsi="Cambria Math"/>
+                <w:i/>
+                <w:noProof/>
+              </w:rPr>
+            </m:ctrlPr>
+          </m:sSubPr>
+          <m:e>
+            <m:r>
+              <w:rPr>
+                <w:rFonts w:ascii="Cambria Math" w:hAnsi="Cambria Math"/>
+                <w:noProof/>
+              </w:rPr>
+              <m:t>WS</m:t>
+            </m:r>
+          </m:e>
+          <m:sub>
+            <m:r>
+              <w:rPr>
+                <w:rFonts w:ascii="Cambria Math" w:hAnsi="Cambria Math"/>
+                <w:noProof/>
+              </w:rPr>
+              <m:t>measured</m:t>
+            </m:r>
+          </m:sub>
+        </m:sSub>
+        <m:r>
+          <w:rPr>
+            <w:rFonts w:ascii="Cambria Math" w:hAnsi="Cambria Math"/>
+            <w:noProof/>
+          </w:rPr>
+          <m:t xml:space="preserve">*( </m:t>
+        </m:r>
+        <m:f>
+          <m:fPr>
+            <m:ctrlPr>
+              <w:rPr>
+                <w:rFonts w:ascii="Cambria Math" w:hAnsi="Cambria Math"/>
+                <w:i/>
+                <w:noProof/>
+              </w:rPr>
+            </m:ctrlPr>
+          </m:fPr>
+          <m:num>
+            <m:r>
+              <w:rPr>
+                <w:rFonts w:ascii="Cambria Math" w:hAnsi="Cambria Math"/>
+                <w:noProof/>
+              </w:rPr>
+              <m:t>4.87</m:t>
+            </m:r>
+          </m:num>
+          <m:den>
+            <m:func>
+              <m:funcPr>
+                <m:ctrlPr>
+                  <w:rPr>
+                    <w:rFonts w:ascii="Cambria Math" w:hAnsi="Cambria Math"/>
+                    <w:noProof/>
+                  </w:rPr>
+                </m:ctrlPr>
+              </m:funcPr>
+              <m:fName>
+                <m:r>
+                  <m:rPr>
+                    <m:sty m:val="p"/>
+                  </m:rPr>
+                  <w:rPr>
+                    <w:rFonts w:ascii="Cambria Math" w:hAnsi="Cambria Math"/>
+                    <w:noProof/>
+                  </w:rPr>
+                  <m:t>log</m:t>
+                </m:r>
+              </m:fName>
+              <m:e>
+                <m:d>
+                  <m:dPr>
+                    <m:ctrlPr>
+                      <w:rPr>
+                        <w:rFonts w:ascii="Cambria Math" w:hAnsi="Cambria Math"/>
+                        <w:i/>
+                        <w:noProof/>
+                      </w:rPr>
+                    </m:ctrlPr>
+                  </m:dPr>
+                  <m:e>
+                    <m:d>
+                      <m:dPr>
+                        <m:ctrlPr>
+                          <w:rPr>
+                            <w:rFonts w:ascii="Cambria Math" w:hAnsi="Cambria Math"/>
+                            <w:i/>
+                            <w:noProof/>
+                          </w:rPr>
+                        </m:ctrlPr>
+                      </m:dPr>
+                      <m:e>
+                        <m:r>
+                          <w:rPr>
+                            <w:rFonts w:ascii="Cambria Math" w:hAnsi="Cambria Math"/>
+                            <w:noProof/>
+                          </w:rPr>
+                          <m:t>67.8*H</m:t>
+                        </m:r>
+                      </m:e>
+                    </m:d>
+                    <m:r>
+                      <w:rPr>
+                        <w:rFonts w:ascii="Cambria Math" w:hAnsi="Cambria Math"/>
+                        <w:noProof/>
+                      </w:rPr>
+                      <m:t>-5.42</m:t>
+                    </m:r>
+                  </m:e>
+                </m:d>
+              </m:e>
+            </m:func>
+          </m:den>
+        </m:f>
+        <m:r>
+          <w:rPr>
+            <w:rFonts w:ascii="Cambria Math" w:hAnsi="Cambria Math"/>
+            <w:noProof/>
+          </w:rPr>
+          <m:t>)</m:t>
+        </m:r>
+      </m:oMath>
+      <w:r>
+        <w:rPr>
+          <w:rFonts w:eastAsiaTheme="minorEastAsia"/>
+          <w:noProof/>
+        </w:rPr>
+        <w:t>, where:</w:t>
+      </w:r>
+    </w:p>
+    <w:p>
+      <w:pPr>
+        <w:rPr>
+          <w:rFonts w:eastAsiaTheme="minorEastAsia"/>
+          <w:noProof/>
+        </w:rPr>
+      </w:pPr>
+      <m:oMath>
+        <m:sSub>
+          <m:sSubPr>
+            <m:ctrlPr>
+              <w:rPr>
+                <w:rFonts w:ascii="Cambria Math" w:hAnsi="Cambria Math"/>
+                <w:i/>
+                <w:noProof/>
+              </w:rPr>
+            </m:ctrlPr>
+          </m:sSubPr>
+          <m:e>
+            <m:r>
+              <w:rPr>
+                <w:rFonts w:ascii="Cambria Math" w:hAnsi="Cambria Math"/>
+                <w:noProof/>
+              </w:rPr>
+              <m:t>WS</m:t>
+            </m:r>
+          </m:e>
+          <m:sub>
+            <m:r>
+              <w:rPr>
+                <w:rFonts w:ascii="Cambria Math" w:hAnsi="Cambria Math"/>
+                <w:noProof/>
+              </w:rPr>
+              <m:t>measured</m:t>
+            </m:r>
+          </m:sub>
+        </m:sSub>
+        <m:r>
+          <w:rPr>
+            <w:rFonts w:ascii="Cambria Math" w:hAnsi="Cambria Math"/>
+            <w:noProof/>
+          </w:rPr>
+          <m:t>=</m:t>
+        </m:r>
+      </m:oMath>
+      <w:r>
+        <w:rPr>
+          <w:rFonts w:eastAsiaTheme="minorEastAsia"/>
+          <w:noProof/>
+        </w:rPr>
+        <w:t xml:space="preserve"> wind speed as measured </w:t>
+      </w:r>
+      <w:r>
+        <w:rPr>
+          <w:rFonts w:eastAsiaTheme="minorEastAsia"/>
+          <w:noProof/>
+        </w:rPr>
+        <w:t xml:space="preserve">at </w:t>
+      </w:r>
+      <m:oMath>
+        <m:r>
+          <w:rPr>
+            <w:rFonts w:ascii="Cambria Math" w:eastAsiaTheme="minorEastAsia" w:hAnsi="Cambria Math"/>
+            <w:noProof/>
+          </w:rPr>
+          <m:t>H</m:t>
+        </m:r>
+      </m:oMath>
+      <w:r>
+        <w:rPr>
+          <w:rFonts w:eastAsiaTheme="minorEastAsia"/>
+          <w:noProof/>
+        </w:rPr>
+        <w:t xml:space="preserve"> height – the unit in which you measured this is assumed to be either km/h if using the metric system or miles/h if using the imperial system.</w:t>
+      </w:r>
+    </w:p>
+    <w:p>
+      <w:pPr>
+        <w:rPr>
+          <w:rFonts w:eastAsiaTheme="minorEastAsia"/>
+          <w:noProof/>
+        </w:rPr>
+      </w:pPr>
+      <m:oMath>
+        <m:r>
+          <w:rPr>
+            <w:rFonts w:ascii="Cambria Math" w:eastAsiaTheme="minorEastAsia" w:hAnsi="Cambria Math"/>
+            <w:noProof/>
+          </w:rPr>
+          <m:t>H</m:t>
+        </m:r>
+        <m:r>
+          <w:rPr>
+            <w:rFonts w:ascii="Cambria Math" w:eastAsiaTheme="minorEastAsia" w:hAnsi="Cambria Math"/>
+            <w:noProof/>
+          </w:rPr>
+          <m:t>=</m:t>
+        </m:r>
+      </m:oMath>
+      <w:r>
+        <w:rPr>
+          <w:rFonts w:eastAsiaTheme="minorEastAsia"/>
+          <w:noProof/>
+        </w:rPr>
+        <w:t xml:space="preserve">  height in </w:t>
+      </w:r>
+      <w:r>
+        <w:rPr>
+          <w:rFonts w:eastAsiaTheme="minorEastAsia"/>
+          <w:b/>
+          <w:bCs/>
+          <w:noProof/>
+        </w:rPr>
+        <w:t>meters</w:t>
+      </w:r>
+      <w:r>
+        <w:rPr>
+          <w:rFonts w:eastAsiaTheme="minorEastAsia"/>
+          <w:noProof/>
+        </w:rPr>
+        <w:t xml:space="preserve"> where </w:t>
+      </w:r>
+      <m:oMath>
+        <m:sSub>
+          <m:sSubPr>
+            <m:ctrlPr>
+              <w:rPr>
+                <w:rFonts w:ascii="Cambria Math" w:hAnsi="Cambria Math"/>
+                <w:i/>
+                <w:noProof/>
+              </w:rPr>
+            </m:ctrlPr>
+          </m:sSubPr>
+          <m:e>
+            <m:r>
+              <w:rPr>
+                <w:rFonts w:ascii="Cambria Math" w:hAnsi="Cambria Math"/>
+                <w:noProof/>
+              </w:rPr>
+              <m:t>WS</m:t>
+            </m:r>
+          </m:e>
+          <m:sub>
+            <m:r>
+              <w:rPr>
+                <w:rFonts w:ascii="Cambria Math" w:hAnsi="Cambria Math"/>
+                <w:noProof/>
+              </w:rPr>
+              <m:t>measured</m:t>
+            </m:r>
+          </m:sub>
+        </m:sSub>
+      </m:oMath>
+      <w:r>
+        <w:rPr>
+          <w:rFonts w:eastAsiaTheme="minorEastAsia"/>
+          <w:noProof/>
+        </w:rPr>
+        <w:t xml:space="preserve"> was measured</w:t>
+      </w:r>
+      <w:r>
+        <w:rPr>
+          <w:rFonts w:eastAsiaTheme="minorEastAsia"/>
+          <w:noProof/>
+        </w:rPr>
+        <w:t>.</w:t>
+      </w:r>
+    </w:p>
+    <w:p>
+      <w:pPr>
+        <w:rPr>
+          <w:noProof/>
+        </w:rPr>
+      </w:pPr>
+    </w:p>
     <w:sectPr>
       <w:pgSz w:w="12240" w:h="15840"/>
       <w:pgMar w:top="1440" w:right="1440" w:bottom="1440" w:left="1440" w:header="720" w:footer="720" w:gutter="0"/>
@@ -997,7 +1482,7 @@
 </file>
 
 <file path=word/styles.xml><?xml version="1.0" encoding="utf-8"?>
-<w:styles xmlns:mc="http://schemas.openxmlformats.org/markup-compatibility/2006" xmlns:r="http://schemas.openxmlformats.org/officeDocument/2006/relationships" xmlns:w="http://schemas.openxmlformats.org/wordprocessingml/2006/main" xmlns:w14="http://schemas.microsoft.com/office/word/2010/wordml" xmlns:w15="http://schemas.microsoft.com/office/word/2012/wordml" xmlns:w16cex="http://schemas.microsoft.com/office/word/2018/wordml/cex" xmlns:w16cid="http://schemas.microsoft.com/office/word/2016/wordml/cid" xmlns:w16="http://schemas.microsoft.com/office/word/2018/wordml" xmlns:w16se="http://schemas.microsoft.com/office/word/2015/wordml/symex" mc:Ignorable="w14 w15 w16se w16cid w16 w16cex">
+<w:styles xmlns:mc="http://schemas.openxmlformats.org/markup-compatibility/2006" xmlns:r="http://schemas.openxmlformats.org/officeDocument/2006/relationships" xmlns:w="http://schemas.openxmlformats.org/wordprocessingml/2006/main" xmlns:w14="http://schemas.microsoft.com/office/word/2010/wordml" xmlns:w15="http://schemas.microsoft.com/office/word/2012/wordml" xmlns:w16cex="http://schemas.microsoft.com/office/word/2018/wordml/cex" xmlns:w16cid="http://schemas.microsoft.com/office/word/2016/wordml/cid" xmlns:w16="http://schemas.microsoft.com/office/word/2018/wordml" xmlns:w16sdtdh="http://schemas.microsoft.com/office/word/2020/wordml/sdtdatahash" xmlns:w16se="http://schemas.microsoft.com/office/word/2015/wordml/symex" mc:Ignorable="w14 w15 w16se w16cid w16 w16cex w16sdtdh">
   <w:docDefaults>
     <w:rPrDefault>
       <w:rPr>
@@ -1728,4 +2213,10 @@
     </a:ext>
   </a:extLst>
 </a:theme>
+</file>
+
+<file path=docMetadata/LabelInfo.xml><?xml version="1.0" encoding="utf-8"?>
+<clbl:labelList xmlns:clbl="http://schemas.microsoft.com/office/2020/mipLabelMetadata">
+  <clbl:label id="{f42aa342-8706-4288-bd11-ebb85995028c}" enabled="1" method="Standard" siteId="{72f988bf-86f1-41af-91ab-2d7cd011db47}" contentBits="0" removed="0"/>
+</clbl:labelList>
 </file>
</xml_diff>

<commit_message>
updating image for wind speed conversion: not log but ln
</commit_message>
<xml_diff>
--- a/equationsForReadme.docx
+++ b/equationsForReadme.docx
@@ -1232,7 +1232,7 @@
                     <w:rFonts w:ascii="Cambria Math" w:hAnsi="Cambria Math"/>
                     <w:noProof/>
                   </w:rPr>
-                  <m:t>log</m:t>
+                  <m:t>ln</m:t>
                 </m:r>
               </m:fName>
               <m:e>
@@ -1385,14 +1385,7 @@
             <w:rFonts w:ascii="Cambria Math" w:eastAsiaTheme="minorEastAsia" w:hAnsi="Cambria Math"/>
             <w:noProof/>
           </w:rPr>
-          <m:t>H</m:t>
-        </m:r>
-        <m:r>
-          <w:rPr>
-            <w:rFonts w:ascii="Cambria Math" w:eastAsiaTheme="minorEastAsia" w:hAnsi="Cambria Math"/>
-            <w:noProof/>
-          </w:rPr>
-          <m:t>=</m:t>
+          <m:t>H=</m:t>
         </m:r>
       </m:oMath>
       <w:r>

</xml_diff>